<commit_message>
Game Over Scene Fixed
</commit_message>
<xml_diff>
--- a/Generic Fantasy Game X/Generic Fantasy Game X Questionnaire.docx
+++ b/Generic Fantasy Game X/Generic Fantasy Game X Questionnaire.docx
@@ -1,6 +1,6 @@
 
 <file path=word/document.xml><?xml version="1.0" encoding="utf-8"?>
-<w:document xmlns:wpc="http://schemas.microsoft.com/office/word/2010/wordprocessingCanvas" xmlns:mc="http://schemas.openxmlformats.org/markup-compatibility/2006" xmlns:o="urn:schemas-microsoft-com:office:office" xmlns:r="http://schemas.openxmlformats.org/officeDocument/2006/relationships" xmlns:m="http://schemas.openxmlformats.org/officeDocument/2006/math" xmlns:v="urn:schemas-microsoft-com:vml" xmlns:wp14="http://schemas.microsoft.com/office/word/2010/wordprocessingDrawing" xmlns:wp="http://schemas.openxmlformats.org/drawingml/2006/wordprocessingDrawing" xmlns:w10="urn:schemas-microsoft-com:office:word" xmlns:w="http://schemas.openxmlformats.org/wordprocessingml/2006/main" xmlns:w14="http://schemas.microsoft.com/office/word/2010/wordml" xmlns:w15="http://schemas.microsoft.com/office/word/2012/wordml" xmlns:wpg="http://schemas.microsoft.com/office/word/2010/wordprocessingGroup" xmlns:wpi="http://schemas.microsoft.com/office/word/2010/wordprocessingInk" xmlns:wne="http://schemas.microsoft.com/office/word/2006/wordml" xmlns:wps="http://schemas.microsoft.com/office/word/2010/wordprocessingShape" mc:Ignorable="w14 w15 wp14">
+<w:document xmlns:wpc="http://schemas.microsoft.com/office/word/2010/wordprocessingCanvas" xmlns:cx="http://schemas.microsoft.com/office/drawing/2014/chartex" xmlns:cx1="http://schemas.microsoft.com/office/drawing/2015/9/8/chartex" xmlns:cx2="http://schemas.microsoft.com/office/drawing/2015/10/21/chartex" xmlns:cx3="http://schemas.microsoft.com/office/drawing/2016/5/9/chartex" xmlns:cx4="http://schemas.microsoft.com/office/drawing/2016/5/10/chartex" xmlns:cx5="http://schemas.microsoft.com/office/drawing/2016/5/11/chartex" xmlns:cx6="http://schemas.microsoft.com/office/drawing/2016/5/12/chartex" xmlns:cx7="http://schemas.microsoft.com/office/drawing/2016/5/13/chartex" xmlns:cx8="http://schemas.microsoft.com/office/drawing/2016/5/14/chartex" xmlns:mc="http://schemas.openxmlformats.org/markup-compatibility/2006" xmlns:aink="http://schemas.microsoft.com/office/drawing/2016/ink" xmlns:am3d="http://schemas.microsoft.com/office/drawing/2017/model3d" xmlns:o="urn:schemas-microsoft-com:office:office" xmlns:r="http://schemas.openxmlformats.org/officeDocument/2006/relationships" xmlns:m="http://schemas.openxmlformats.org/officeDocument/2006/math" xmlns:v="urn:schemas-microsoft-com:vml" xmlns:wp14="http://schemas.microsoft.com/office/word/2010/wordprocessingDrawing" xmlns:wp="http://schemas.openxmlformats.org/drawingml/2006/wordprocessingDrawing" xmlns:w10="urn:schemas-microsoft-com:office:word" xmlns:w="http://schemas.openxmlformats.org/wordprocessingml/2006/main" xmlns:w14="http://schemas.microsoft.com/office/word/2010/wordml" xmlns:w15="http://schemas.microsoft.com/office/word/2012/wordml" xmlns:w16cid="http://schemas.microsoft.com/office/word/2016/wordml/cid" xmlns:w16se="http://schemas.microsoft.com/office/word/2015/wordml/symex" xmlns:wpg="http://schemas.microsoft.com/office/word/2010/wordprocessingGroup" xmlns:wpi="http://schemas.microsoft.com/office/word/2010/wordprocessingInk" xmlns:wne="http://schemas.microsoft.com/office/word/2006/wordml" xmlns:wps="http://schemas.microsoft.com/office/word/2010/wordprocessingShape" mc:Ignorable="w14 w15 w16se w16cid wp14">
   <w:body>
     <w:p>
       <w:pPr>
@@ -33,20 +33,19 @@
         <w:rPr>
           <w:lang w:val="en-AU"/>
         </w:rPr>
-        <w:lastRenderedPageBreak/>
-        <w:t>Question 1: On a scale of 1 – 5</w:t>
-      </w:r>
-      <w:r>
-        <w:rPr>
-          <w:lang w:val="en-AU"/>
-        </w:rPr>
-        <w:t>(from 1 being least satisfying, to 5 being most satisfying)</w:t>
-      </w:r>
-      <w:r>
-        <w:rPr>
-          <w:lang w:val="en-AU"/>
-        </w:rPr>
-        <w:t>, how satisfying was the controls? If unsatisfying, what changes would you make to it?</w:t>
+        <w:t xml:space="preserve">Question 1: On a scale of 1 – 5(from 1 being least satisfying, to 5 being most satisfying), how </w:t>
+      </w:r>
+      <w:r>
+        <w:rPr>
+          <w:lang w:val="en-AU"/>
+        </w:rPr>
+        <w:t>satisfying are the camera controls</w:t>
+      </w:r>
+      <w:r>
+        <w:rPr>
+          <w:lang w:val="en-AU"/>
+        </w:rPr>
+        <w:t>? If unsatisfying, what changes would you make to it?</w:t>
       </w:r>
     </w:p>
     <w:p>
@@ -121,7 +120,7 @@
         <mc:AlternateContent>
           <mc:Choice Requires="wps">
             <w:drawing>
-              <wp:anchor distT="45720" distB="45720" distL="114300" distR="114300" simplePos="0" relativeHeight="251659264" behindDoc="0" locked="0" layoutInCell="1" allowOverlap="1" wp14:anchorId="51682B31" wp14:editId="244DC660">
+              <wp:anchor distT="45720" distB="45720" distL="114300" distR="114300" simplePos="0" relativeHeight="251659264" behindDoc="0" locked="0" layoutInCell="1" allowOverlap="1" wp14:anchorId="52A34F95" wp14:editId="5E30EFF4">
                 <wp:simplePos x="0" y="0"/>
                 <wp:positionH relativeFrom="margin">
                   <wp:posOffset>-29183</wp:posOffset>
@@ -204,19 +203,7 @@
         <w:rPr>
           <w:lang w:val="en-AU"/>
         </w:rPr>
-        <w:t>Question 2: On a scale of 1 – 5</w:t>
-      </w:r>
-      <w:r>
-        <w:rPr>
-          <w:lang w:val="en-AU"/>
-        </w:rPr>
-        <w:t>(from 1 being least satisfying, to 5 being most satisfying)</w:t>
-      </w:r>
-      <w:r>
-        <w:rPr>
-          <w:lang w:val="en-AU"/>
-        </w:rPr>
-        <w:t>, how satisfying was the combat mechanic? If unsatisfying, what changes or improvements would you suggest for it and why?</w:t>
+        <w:t>Question 2: On a scale of 1 – 5(from 1 being least satisfying, to 5 being most satisfying), how satisfying was the combat mechanic? If unsatisfying, what changes or improvements would you suggest for it and why?</w:t>
       </w:r>
     </w:p>
     <w:p>
@@ -234,7 +221,7 @@
         <mc:AlternateContent>
           <mc:Choice Requires="wps">
             <w:drawing>
-              <wp:anchor distT="45720" distB="45720" distL="114300" distR="114300" simplePos="0" relativeHeight="251661312" behindDoc="0" locked="0" layoutInCell="1" allowOverlap="1" wp14:anchorId="75F057F6" wp14:editId="206B79C5">
+              <wp:anchor distT="45720" distB="45720" distL="114300" distR="114300" simplePos="0" relativeHeight="251661312" behindDoc="0" locked="0" layoutInCell="1" allowOverlap="1" wp14:anchorId="167241E7" wp14:editId="385701BA">
                 <wp:simplePos x="0" y="0"/>
                 <wp:positionH relativeFrom="margin">
                   <wp:align>left</wp:align>
@@ -355,19 +342,31 @@
         <w:rPr>
           <w:lang w:val="en-AU"/>
         </w:rPr>
-        <w:t>Question 3: On a scale of 1 -5</w:t>
-      </w:r>
-      <w:r>
-        <w:rPr>
-          <w:lang w:val="en-AU"/>
-        </w:rPr>
-        <w:t>(from 1 being least satisfying, to 5 being most satisfying)</w:t>
-      </w:r>
-      <w:r>
-        <w:rPr>
-          <w:lang w:val="en-AU"/>
-        </w:rPr>
-        <w:t>, how smooth did you find the movement of the player? If a 1, why was it unsatisfactory?</w:t>
+        <w:t>Question 3: On a scale of 1 -5(from 1 being least satisfying</w:t>
+      </w:r>
+      <w:r>
+        <w:rPr>
+          <w:lang w:val="en-AU"/>
+        </w:rPr>
+        <w:t>)</w:t>
+      </w:r>
+      <w:r>
+        <w:rPr>
+          <w:lang w:val="en-AU"/>
+        </w:rPr>
+        <w:t xml:space="preserve"> </w:t>
+      </w:r>
+      <w:r>
+        <w:rPr>
+          <w:lang w:val="en-AU"/>
+        </w:rPr>
+        <w:t>what was your impression of the UI and how would you improve it</w:t>
+      </w:r>
+      <w:r>
+        <w:rPr>
+          <w:lang w:val="en-AU"/>
+        </w:rPr>
+        <w:t>?</w:t>
       </w:r>
     </w:p>
     <w:p>
@@ -385,7 +384,7 @@
         <mc:AlternateContent>
           <mc:Choice Requires="wps">
             <w:drawing>
-              <wp:anchor distT="45720" distB="45720" distL="114300" distR="114300" simplePos="0" relativeHeight="251663360" behindDoc="0" locked="0" layoutInCell="1" allowOverlap="1" wp14:anchorId="562B48B7" wp14:editId="55917FA0">
+              <wp:anchor distT="45720" distB="45720" distL="114300" distR="114300" simplePos="0" relativeHeight="251663360" behindDoc="0" locked="0" layoutInCell="1" allowOverlap="1" wp14:anchorId="7CEA08FE" wp14:editId="396802F7">
                 <wp:simplePos x="0" y="0"/>
                 <wp:positionH relativeFrom="margin">
                   <wp:align>left</wp:align>
@@ -507,11 +506,10 @@
           <w:noProof/>
           <w:lang w:val="en-AU" w:eastAsia="en-AU"/>
         </w:rPr>
-        <w:lastRenderedPageBreak/>
         <mc:AlternateContent>
           <mc:Choice Requires="wps">
             <w:drawing>
-              <wp:anchor distT="45720" distB="45720" distL="114300" distR="114300" simplePos="0" relativeHeight="251667456" behindDoc="0" locked="0" layoutInCell="1" allowOverlap="1" wp14:anchorId="49DA1396" wp14:editId="4E2E4200">
+              <wp:anchor distT="45720" distB="45720" distL="114300" distR="114300" simplePos="0" relativeHeight="251667456" behindDoc="0" locked="0" layoutInCell="1" allowOverlap="1" wp14:anchorId="66469FF6" wp14:editId="3E737F3A">
                 <wp:simplePos x="0" y="0"/>
                 <wp:positionH relativeFrom="column">
                   <wp:align>right</wp:align>
@@ -608,7 +606,7 @@
         <mc:AlternateContent>
           <mc:Choice Requires="wps">
             <w:drawing>
-              <wp:anchor distT="45720" distB="45720" distL="114300" distR="114300" simplePos="0" relativeHeight="251665408" behindDoc="0" locked="0" layoutInCell="1" allowOverlap="1" wp14:anchorId="336E6623" wp14:editId="2D512CB3">
+              <wp:anchor distT="45720" distB="45720" distL="114300" distR="114300" simplePos="0" relativeHeight="251665408" behindDoc="0" locked="0" layoutInCell="1" allowOverlap="1" wp14:anchorId="6FE4AC42" wp14:editId="32B1582A">
                 <wp:simplePos x="0" y="0"/>
                 <wp:positionH relativeFrom="column">
                   <wp:align>left</wp:align>
@@ -687,7 +685,19 @@
         <w:rPr>
           <w:lang w:val="en-AU"/>
         </w:rPr>
-        <w:t>Question 5: Which mechanic or feature of the game did you enjoy the most and why?</w:t>
+        <w:t xml:space="preserve">Question 5: </w:t>
+      </w:r>
+      <w:r>
+        <w:rPr>
+          <w:lang w:val="en-AU"/>
+        </w:rPr>
+        <w:t>How clear are the instructions and what else would you include if it was unclear</w:t>
+      </w:r>
+      <w:r>
+        <w:rPr>
+          <w:lang w:val="en-AU"/>
+        </w:rPr>
+        <w:t>?</w:t>
       </w:r>
     </w:p>
     <w:p>
@@ -713,7 +723,7 @@
         <mc:AlternateContent>
           <mc:Choice Requires="wps">
             <w:drawing>
-              <wp:anchor distT="45720" distB="45720" distL="114300" distR="114300" simplePos="0" relativeHeight="251669504" behindDoc="0" locked="0" layoutInCell="1" allowOverlap="1" wp14:anchorId="1154422E" wp14:editId="687B9FAC">
+              <wp:anchor distT="45720" distB="45720" distL="114300" distR="114300" simplePos="0" relativeHeight="251669504" behindDoc="0" locked="0" layoutInCell="1" allowOverlap="1" wp14:anchorId="58900438" wp14:editId="27FEC4B1">
                 <wp:simplePos x="0" y="0"/>
                 <wp:positionH relativeFrom="margin">
                   <wp:align>left</wp:align>
@@ -792,7 +802,21 @@
         <w:rPr>
           <w:lang w:val="en-AU"/>
         </w:rPr>
-        <w:t>Question 6: Which mechanic or feature did you find lacking the most and why? How would you suggest to improve this feature?</w:t>
+        <w:t xml:space="preserve">Question 6: Which mechanic or feature did you find lacking the most and why? How would you suggest </w:t>
+      </w:r>
+      <w:proofErr w:type="gramStart"/>
+      <w:r>
+        <w:rPr>
+          <w:lang w:val="en-AU"/>
+        </w:rPr>
+        <w:t>to improve</w:t>
+      </w:r>
+      <w:proofErr w:type="gramEnd"/>
+      <w:r>
+        <w:rPr>
+          <w:lang w:val="en-AU"/>
+        </w:rPr>
+        <w:t xml:space="preserve"> this feature?</w:t>
       </w:r>
     </w:p>
     <w:p>
@@ -806,12 +830,17 @@
         <w:rPr>
           <w:lang w:val="en-AU"/>
         </w:rPr>
-        <w:t>Question 7: What was your impression on the map generation and do you find it effective on a scale of 1 – 5, with 5 being very effective?</w:t>
+        <w:t xml:space="preserve">Question 7: </w:t>
+      </w:r>
+      <w:r>
+        <w:rPr>
+          <w:lang w:val="en-AU"/>
+        </w:rPr>
+        <w:t>What is your impression of the basic combat animation? Would you suggest any improvements?</w:t>
       </w:r>
     </w:p>
     <w:p>
       <w:pPr>
-        <w:jc w:val="center"/>
         <w:rPr>
           <w:lang w:val="en-AU"/>
         </w:rPr>
@@ -824,7 +853,7 @@
         <mc:AlternateContent>
           <mc:Choice Requires="wps">
             <w:drawing>
-              <wp:anchor distT="45720" distB="45720" distL="114300" distR="114300" simplePos="0" relativeHeight="251681792" behindDoc="0" locked="0" layoutInCell="1" allowOverlap="1" wp14:anchorId="290F207A" wp14:editId="445DA862">
+              <wp:anchor distT="45720" distB="45720" distL="114300" distR="114300" simplePos="0" relativeHeight="251681792" behindDoc="0" locked="0" layoutInCell="1" allowOverlap="1" wp14:anchorId="73CC86CD" wp14:editId="085C51C6">
                 <wp:simplePos x="0" y="0"/>
                 <wp:positionH relativeFrom="margin">
                   <wp:align>left</wp:align>
@@ -899,45 +928,6 @@
           </mc:Fallback>
         </mc:AlternateContent>
       </w:r>
-      <w:r>
-        <w:rPr>
-          <w:lang w:val="en-AU"/>
-        </w:rPr>
-        <w:t>1</w:t>
-      </w:r>
-      <w:r>
-        <w:rPr>
-          <w:lang w:val="en-AU"/>
-        </w:rPr>
-        <w:tab/>
-        <w:t xml:space="preserve">2 </w:t>
-      </w:r>
-      <w:r>
-        <w:rPr>
-          <w:lang w:val="en-AU"/>
-        </w:rPr>
-        <w:tab/>
-        <w:t xml:space="preserve">3 </w:t>
-      </w:r>
-      <w:r>
-        <w:rPr>
-          <w:lang w:val="en-AU"/>
-        </w:rPr>
-        <w:tab/>
-        <w:t xml:space="preserve">4 </w:t>
-      </w:r>
-      <w:r>
-        <w:rPr>
-          <w:lang w:val="en-AU"/>
-        </w:rPr>
-        <w:tab/>
-      </w:r>
-      <w:r>
-        <w:rPr>
-          <w:lang w:val="en-AU"/>
-        </w:rPr>
-        <w:t>5</w:t>
-      </w:r>
     </w:p>
     <w:p>
       <w:pPr>
@@ -951,11 +941,10 @@
           <w:noProof/>
           <w:lang w:val="en-AU" w:eastAsia="en-AU"/>
         </w:rPr>
-        <w:lastRenderedPageBreak/>
         <mc:AlternateContent>
           <mc:Choice Requires="wps">
             <w:drawing>
-              <wp:anchor distT="45720" distB="45720" distL="114300" distR="114300" simplePos="0" relativeHeight="251677696" behindDoc="0" locked="0" layoutInCell="1" allowOverlap="1" wp14:anchorId="58119D0E" wp14:editId="36C2F9AE">
+              <wp:anchor distT="45720" distB="45720" distL="114300" distR="114300" simplePos="0" relativeHeight="251677696" behindDoc="0" locked="0" layoutInCell="1" allowOverlap="1" wp14:anchorId="58B9D09A" wp14:editId="6B847C35">
                 <wp:simplePos x="0" y="0"/>
                 <wp:positionH relativeFrom="column">
                   <wp:align>right</wp:align>
@@ -1034,7 +1023,13 @@
         <w:rPr>
           <w:lang w:val="en-AU"/>
         </w:rPr>
-        <w:t>Question 8: What features did you find unnecessary, distracting or was completely ignored when playing the game?</w:t>
+        <w:t xml:space="preserve">Question 8: </w:t>
+      </w:r>
+      <w:r>
+        <w:rPr>
+          <w:lang w:val="en-AU"/>
+        </w:rPr>
+        <w:t>Based on the Current UI &amp; Controls, is there any changes or issues with how you interact with the game?</w:t>
       </w:r>
     </w:p>
     <w:p>
@@ -1052,7 +1047,7 @@
         <mc:AlternateContent>
           <mc:Choice Requires="wps">
             <w:drawing>
-              <wp:anchor distT="45720" distB="45720" distL="114300" distR="114300" simplePos="0" relativeHeight="251685888" behindDoc="0" locked="0" layoutInCell="1" allowOverlap="1" wp14:anchorId="016FA53C" wp14:editId="3322B05C">
+              <wp:anchor distT="45720" distB="45720" distL="114300" distR="114300" simplePos="0" relativeHeight="251685888" behindDoc="0" locked="0" layoutInCell="1" allowOverlap="1" wp14:anchorId="549DFC68" wp14:editId="4BE90510">
                 <wp:simplePos x="0" y="0"/>
                 <wp:positionH relativeFrom="margin">
                   <wp:align>right</wp:align>
@@ -1152,49 +1147,19 @@
         <w:rPr>
           <w:lang w:val="en-AU"/>
         </w:rPr>
-        <w:t>Question 1</w:t>
-      </w:r>
-      <w:r>
-        <w:rPr>
-          <w:lang w:val="en-AU"/>
-        </w:rPr>
-        <w:t>0</w:t>
-      </w:r>
-      <w:r>
-        <w:rPr>
-          <w:lang w:val="en-AU"/>
-        </w:rPr>
-        <w:t>: On a scale of 1 – 5(</w:t>
-      </w:r>
-      <w:r>
-        <w:rPr>
-          <w:lang w:val="en-AU"/>
-        </w:rPr>
-        <w:t>from 1 being poor</w:t>
-      </w:r>
-      <w:r>
-        <w:rPr>
-          <w:lang w:val="en-AU"/>
-        </w:rPr>
-        <w:t xml:space="preserve">, to 5 being </w:t>
-      </w:r>
-      <w:r>
-        <w:rPr>
-          <w:lang w:val="en-AU"/>
-        </w:rPr>
-        <w:t>Excellent</w:t>
-      </w:r>
-      <w:r>
-        <w:rPr>
-          <w:lang w:val="en-AU"/>
-        </w:rPr>
-        <w:t xml:space="preserve">), </w:t>
-      </w:r>
-      <w:r>
-        <w:rPr>
-          <w:lang w:val="en-AU"/>
-        </w:rPr>
-        <w:t>what was your impression of the prototype and why?</w:t>
+        <w:t xml:space="preserve">Question 10: On a scale of 1 – 5(from 1 being poor, to 5 being Excellent), what was your impression of the </w:t>
+      </w:r>
+      <w:r>
+        <w:rPr>
+          <w:lang w:val="en-AU"/>
+        </w:rPr>
+        <w:t>game</w:t>
+      </w:r>
+      <w:r>
+        <w:rPr>
+          <w:lang w:val="en-AU"/>
+        </w:rPr>
+        <w:t xml:space="preserve"> and why?</w:t>
       </w:r>
     </w:p>
     <w:p>
@@ -1212,7 +1177,7 @@
         <mc:AlternateContent>
           <mc:Choice Requires="wps">
             <w:drawing>
-              <wp:anchor distT="45720" distB="45720" distL="114300" distR="114300" simplePos="0" relativeHeight="251683840" behindDoc="0" locked="0" layoutInCell="1" allowOverlap="1" wp14:anchorId="1E864D20" wp14:editId="21497A80">
+              <wp:anchor distT="45720" distB="45720" distL="114300" distR="114300" simplePos="0" relativeHeight="251683840" behindDoc="0" locked="0" layoutInCell="1" allowOverlap="1" wp14:anchorId="45740423" wp14:editId="0ECF9DF1">
                 <wp:simplePos x="0" y="0"/>
                 <wp:positionH relativeFrom="column">
                   <wp:align>left</wp:align>
@@ -1298,11 +1263,6 @@
           <w:lang w:val="en-AU"/>
         </w:rPr>
         <w:tab/>
-      </w:r>
-      <w:r>
-        <w:rPr>
-          <w:lang w:val="en-AU"/>
-        </w:rPr>
         <w:t xml:space="preserve">2 </w:t>
       </w:r>
       <w:r>
@@ -1310,7 +1270,15 @@
           <w:lang w:val="en-AU"/>
         </w:rPr>
         <w:tab/>
-        <w:t xml:space="preserve">3 </w:t>
+        <w:t>3</w:t>
+      </w:r>
+      <w:bookmarkStart w:id="0" w:name="_GoBack"/>
+      <w:bookmarkEnd w:id="0"/>
+      <w:r>
+        <w:rPr>
+          <w:lang w:val="en-AU"/>
+        </w:rPr>
+        <w:t xml:space="preserve"> </w:t>
       </w:r>
       <w:r>
         <w:rPr>
@@ -1326,8 +1294,6 @@
         <w:tab/>
         <w:t>5</w:t>
       </w:r>
-      <w:bookmarkStart w:id="0" w:name="_GoBack"/>
-      <w:bookmarkEnd w:id="0"/>
     </w:p>
     <w:sectPr>
       <w:type w:val="continuous"/>
@@ -1341,7 +1307,7 @@
 </file>
 
 <file path=word/endnotes.xml><?xml version="1.0" encoding="utf-8"?>
-<w:endnotes xmlns:wpc="http://schemas.microsoft.com/office/word/2010/wordprocessingCanvas" xmlns:mc="http://schemas.openxmlformats.org/markup-compatibility/2006" xmlns:o="urn:schemas-microsoft-com:office:office" xmlns:r="http://schemas.openxmlformats.org/officeDocument/2006/relationships" xmlns:m="http://schemas.openxmlformats.org/officeDocument/2006/math" xmlns:v="urn:schemas-microsoft-com:vml" xmlns:wp14="http://schemas.microsoft.com/office/word/2010/wordprocessingDrawing" xmlns:wp="http://schemas.openxmlformats.org/drawingml/2006/wordprocessingDrawing" xmlns:w10="urn:schemas-microsoft-com:office:word" xmlns:w="http://schemas.openxmlformats.org/wordprocessingml/2006/main" xmlns:w14="http://schemas.microsoft.com/office/word/2010/wordml" xmlns:w15="http://schemas.microsoft.com/office/word/2012/wordml" xmlns:wpg="http://schemas.microsoft.com/office/word/2010/wordprocessingGroup" xmlns:wpi="http://schemas.microsoft.com/office/word/2010/wordprocessingInk" xmlns:wne="http://schemas.microsoft.com/office/word/2006/wordml" xmlns:wps="http://schemas.microsoft.com/office/word/2010/wordprocessingShape" mc:Ignorable="w14 w15 wp14">
+<w:endnotes xmlns:wpc="http://schemas.microsoft.com/office/word/2010/wordprocessingCanvas" xmlns:cx="http://schemas.microsoft.com/office/drawing/2014/chartex" xmlns:cx1="http://schemas.microsoft.com/office/drawing/2015/9/8/chartex" xmlns:cx2="http://schemas.microsoft.com/office/drawing/2015/10/21/chartex" xmlns:cx3="http://schemas.microsoft.com/office/drawing/2016/5/9/chartex" xmlns:cx4="http://schemas.microsoft.com/office/drawing/2016/5/10/chartex" xmlns:cx5="http://schemas.microsoft.com/office/drawing/2016/5/11/chartex" xmlns:cx6="http://schemas.microsoft.com/office/drawing/2016/5/12/chartex" xmlns:cx7="http://schemas.microsoft.com/office/drawing/2016/5/13/chartex" xmlns:cx8="http://schemas.microsoft.com/office/drawing/2016/5/14/chartex" xmlns:mc="http://schemas.openxmlformats.org/markup-compatibility/2006" xmlns:aink="http://schemas.microsoft.com/office/drawing/2016/ink" xmlns:am3d="http://schemas.microsoft.com/office/drawing/2017/model3d" xmlns:o="urn:schemas-microsoft-com:office:office" xmlns:r="http://schemas.openxmlformats.org/officeDocument/2006/relationships" xmlns:m="http://schemas.openxmlformats.org/officeDocument/2006/math" xmlns:v="urn:schemas-microsoft-com:vml" xmlns:wp14="http://schemas.microsoft.com/office/word/2010/wordprocessingDrawing" xmlns:wp="http://schemas.openxmlformats.org/drawingml/2006/wordprocessingDrawing" xmlns:w10="urn:schemas-microsoft-com:office:word" xmlns:w="http://schemas.openxmlformats.org/wordprocessingml/2006/main" xmlns:w14="http://schemas.microsoft.com/office/word/2010/wordml" xmlns:w15="http://schemas.microsoft.com/office/word/2012/wordml" xmlns:w16cid="http://schemas.microsoft.com/office/word/2016/wordml/cid" xmlns:w16se="http://schemas.microsoft.com/office/word/2015/wordml/symex" xmlns:wpg="http://schemas.microsoft.com/office/word/2010/wordprocessingGroup" xmlns:wpi="http://schemas.microsoft.com/office/word/2010/wordprocessingInk" xmlns:wne="http://schemas.microsoft.com/office/word/2006/wordml" xmlns:wps="http://schemas.microsoft.com/office/word/2010/wordprocessingShape" mc:Ignorable="w14 w15 w16se w16cid wp14">
   <w:endnote w:type="separator" w:id="-1">
     <w:p>
       <w:pPr>
@@ -1366,7 +1332,7 @@
 </file>
 
 <file path=word/footnotes.xml><?xml version="1.0" encoding="utf-8"?>
-<w:footnotes xmlns:wpc="http://schemas.microsoft.com/office/word/2010/wordprocessingCanvas" xmlns:mc="http://schemas.openxmlformats.org/markup-compatibility/2006" xmlns:o="urn:schemas-microsoft-com:office:office" xmlns:r="http://schemas.openxmlformats.org/officeDocument/2006/relationships" xmlns:m="http://schemas.openxmlformats.org/officeDocument/2006/math" xmlns:v="urn:schemas-microsoft-com:vml" xmlns:wp14="http://schemas.microsoft.com/office/word/2010/wordprocessingDrawing" xmlns:wp="http://schemas.openxmlformats.org/drawingml/2006/wordprocessingDrawing" xmlns:w10="urn:schemas-microsoft-com:office:word" xmlns:w="http://schemas.openxmlformats.org/wordprocessingml/2006/main" xmlns:w14="http://schemas.microsoft.com/office/word/2010/wordml" xmlns:w15="http://schemas.microsoft.com/office/word/2012/wordml" xmlns:wpg="http://schemas.microsoft.com/office/word/2010/wordprocessingGroup" xmlns:wpi="http://schemas.microsoft.com/office/word/2010/wordprocessingInk" xmlns:wne="http://schemas.microsoft.com/office/word/2006/wordml" xmlns:wps="http://schemas.microsoft.com/office/word/2010/wordprocessingShape" mc:Ignorable="w14 w15 wp14">
+<w:footnotes xmlns:wpc="http://schemas.microsoft.com/office/word/2010/wordprocessingCanvas" xmlns:cx="http://schemas.microsoft.com/office/drawing/2014/chartex" xmlns:cx1="http://schemas.microsoft.com/office/drawing/2015/9/8/chartex" xmlns:cx2="http://schemas.microsoft.com/office/drawing/2015/10/21/chartex" xmlns:cx3="http://schemas.microsoft.com/office/drawing/2016/5/9/chartex" xmlns:cx4="http://schemas.microsoft.com/office/drawing/2016/5/10/chartex" xmlns:cx5="http://schemas.microsoft.com/office/drawing/2016/5/11/chartex" xmlns:cx6="http://schemas.microsoft.com/office/drawing/2016/5/12/chartex" xmlns:cx7="http://schemas.microsoft.com/office/drawing/2016/5/13/chartex" xmlns:cx8="http://schemas.microsoft.com/office/drawing/2016/5/14/chartex" xmlns:mc="http://schemas.openxmlformats.org/markup-compatibility/2006" xmlns:aink="http://schemas.microsoft.com/office/drawing/2016/ink" xmlns:am3d="http://schemas.microsoft.com/office/drawing/2017/model3d" xmlns:o="urn:schemas-microsoft-com:office:office" xmlns:r="http://schemas.openxmlformats.org/officeDocument/2006/relationships" xmlns:m="http://schemas.openxmlformats.org/officeDocument/2006/math" xmlns:v="urn:schemas-microsoft-com:vml" xmlns:wp14="http://schemas.microsoft.com/office/word/2010/wordprocessingDrawing" xmlns:wp="http://schemas.openxmlformats.org/drawingml/2006/wordprocessingDrawing" xmlns:w10="urn:schemas-microsoft-com:office:word" xmlns:w="http://schemas.openxmlformats.org/wordprocessingml/2006/main" xmlns:w14="http://schemas.microsoft.com/office/word/2010/wordml" xmlns:w15="http://schemas.microsoft.com/office/word/2012/wordml" xmlns:w16cid="http://schemas.microsoft.com/office/word/2016/wordml/cid" xmlns:w16se="http://schemas.microsoft.com/office/word/2015/wordml/symex" xmlns:wpg="http://schemas.microsoft.com/office/word/2010/wordprocessingGroup" xmlns:wpi="http://schemas.microsoft.com/office/word/2010/wordprocessingInk" xmlns:wne="http://schemas.microsoft.com/office/word/2006/wordml" xmlns:wps="http://schemas.microsoft.com/office/word/2010/wordprocessingShape" mc:Ignorable="w14 w15 w16se w16cid wp14">
   <w:footnote w:type="separator" w:id="-1">
     <w:p>
       <w:pPr>
@@ -1391,7 +1357,7 @@
 </file>
 
 <file path=word/styles.xml><?xml version="1.0" encoding="utf-8"?>
-<w:styles xmlns:mc="http://schemas.openxmlformats.org/markup-compatibility/2006" xmlns:r="http://schemas.openxmlformats.org/officeDocument/2006/relationships" xmlns:w="http://schemas.openxmlformats.org/wordprocessingml/2006/main" xmlns:w14="http://schemas.microsoft.com/office/word/2010/wordml" xmlns:w15="http://schemas.microsoft.com/office/word/2012/wordml" mc:Ignorable="w14 w15">
+<w:styles xmlns:mc="http://schemas.openxmlformats.org/markup-compatibility/2006" xmlns:r="http://schemas.openxmlformats.org/officeDocument/2006/relationships" xmlns:w="http://schemas.openxmlformats.org/wordprocessingml/2006/main" xmlns:w14="http://schemas.microsoft.com/office/word/2010/wordml" xmlns:w15="http://schemas.microsoft.com/office/word/2012/wordml" xmlns:w16cid="http://schemas.microsoft.com/office/word/2016/wordml/cid" xmlns:w16se="http://schemas.microsoft.com/office/word/2015/wordml/symex" mc:Ignorable="w14 w15 w16se w16cid">
   <w:docDefaults>
     <w:rPrDefault>
       <w:rPr>
@@ -1407,7 +1373,7 @@
       </w:pPr>
     </w:pPrDefault>
   </w:docDefaults>
-  <w:latentStyles w:defLockedState="0" w:defUIPriority="99" w:defSemiHidden="0" w:defUnhideWhenUsed="0" w:defQFormat="0" w:count="371">
+  <w:latentStyles w:defLockedState="0" w:defUIPriority="99" w:defSemiHidden="0" w:defUnhideWhenUsed="0" w:defQFormat="0" w:count="375">
     <w:lsdException w:name="Normal" w:uiPriority="0" w:qFormat="1"/>
     <w:lsdException w:name="heading 1" w:uiPriority="0" w:qFormat="1"/>
     <w:lsdException w:name="heading 2" w:semiHidden="1" w:uiPriority="0" w:unhideWhenUsed="1" w:qFormat="1"/>
@@ -1513,7 +1479,6 @@
     <w:lsdException w:name="HTML Sample" w:semiHidden="1" w:unhideWhenUsed="1"/>
     <w:lsdException w:name="HTML Typewriter" w:semiHidden="1" w:unhideWhenUsed="1"/>
     <w:lsdException w:name="HTML Variable" w:semiHidden="1" w:unhideWhenUsed="1"/>
-    <w:lsdException w:name="Normal Table" w:semiHidden="1" w:unhideWhenUsed="1"/>
     <w:lsdException w:name="annotation subject" w:semiHidden="1" w:unhideWhenUsed="1"/>
     <w:lsdException w:name="No List" w:semiHidden="1" w:unhideWhenUsed="1"/>
     <w:lsdException w:name="Outline List 1" w:semiHidden="1" w:unhideWhenUsed="1"/>
@@ -1557,10 +1522,8 @@
     <w:lsdException w:name="Table Elegant" w:semiHidden="1" w:unhideWhenUsed="1"/>
     <w:lsdException w:name="Table Professional" w:semiHidden="1" w:unhideWhenUsed="1"/>
     <w:lsdException w:name="Table Subtle 1" w:semiHidden="1" w:unhideWhenUsed="1"/>
-    <w:lsdException w:name="Table Subtle 2" w:semiHidden="1" w:unhideWhenUsed="1"/>
     <w:lsdException w:name="Table Web 1" w:semiHidden="1" w:unhideWhenUsed="1"/>
     <w:lsdException w:name="Table Web 2" w:semiHidden="1" w:unhideWhenUsed="1"/>
-    <w:lsdException w:name="Table Web 3" w:semiHidden="1" w:unhideWhenUsed="1"/>
     <w:lsdException w:name="Balloon Text" w:semiHidden="1" w:unhideWhenUsed="1"/>
     <w:lsdException w:name="Table Grid" w:uiPriority="39"/>
     <w:lsdException w:name="Table Theme" w:semiHidden="1" w:unhideWhenUsed="1"/>
@@ -1779,6 +1742,10 @@
     <w:lsdException w:name="List Table 5 Dark Accent 6" w:uiPriority="50"/>
     <w:lsdException w:name="List Table 6 Colorful Accent 6" w:uiPriority="51"/>
     <w:lsdException w:name="List Table 7 Colorful Accent 6" w:uiPriority="52"/>
+    <w:lsdException w:name="Mention" w:semiHidden="1" w:unhideWhenUsed="1"/>
+    <w:lsdException w:name="Smart Hyperlink" w:semiHidden="1" w:unhideWhenUsed="1"/>
+    <w:lsdException w:name="Hashtag" w:semiHidden="1" w:unhideWhenUsed="1"/>
+    <w:lsdException w:name="Unresolved Mention" w:semiHidden="1" w:unhideWhenUsed="1"/>
   </w:latentStyles>
   <w:style w:type="paragraph" w:default="1" w:styleId="Normal">
     <w:name w:val="Normal"/>
@@ -2007,7 +1974,6 @@
       <w:spacing w:after="0" w:line="240" w:lineRule="auto"/>
     </w:pPr>
     <w:tblPr>
-      <w:tblInd w:w="0" w:type="dxa"/>
       <w:tblBorders>
         <w:top w:val="single" w:sz="4" w:space="0" w:color="auto"/>
         <w:left w:val="single" w:sz="4" w:space="0" w:color="auto"/>
@@ -2016,12 +1982,6 @@
         <w:insideH w:val="single" w:sz="4" w:space="0" w:color="auto"/>
         <w:insideV w:val="single" w:sz="4" w:space="0" w:color="auto"/>
       </w:tblBorders>
-      <w:tblCellMar>
-        <w:top w:w="0" w:type="dxa"/>
-        <w:left w:w="108" w:type="dxa"/>
-        <w:bottom w:w="0" w:type="dxa"/>
-        <w:right w:w="108" w:type="dxa"/>
-      </w:tblCellMar>
     </w:tblPr>
   </w:style>
   <w:style w:type="paragraph" w:customStyle="1" w:styleId="Ratings1-5">

</xml_diff>